<commit_message>
oracle database에서 raw_data 받아와서 저per전략 성과 class로 구현 완료
</commit_message>
<xml_diff>
--- a/Make csv/Qunatiwise에서 csv.docx
+++ b/Make csv/Qunatiwise에서 csv.docx
@@ -3,6 +3,7 @@
 <w:document xmlns:wpc="http://schemas.microsoft.com/office/word/2010/wordprocessingCanvas" xmlns:cx="http://schemas.microsoft.com/office/drawing/2014/chartex" xmlns:mc="http://schemas.openxmlformats.org/markup-compatibility/2006" xmlns:o="urn:schemas-microsoft-com:office:office" xmlns:r="http://schemas.openxmlformats.org/officeDocument/2006/relationships" xmlns:m="http://schemas.openxmlformats.org/officeDocument/2006/math" xmlns:v="urn:schemas-microsoft-com:vml" xmlns:wp14="http://schemas.microsoft.com/office/word/2010/wordprocessingDrawing" xmlns:wp="http://schemas.openxmlformats.org/drawingml/2006/wordprocessingDrawing" xmlns:w10="urn:schemas-microsoft-com:office:word" xmlns:w="http://schemas.openxmlformats.org/wordprocessingml/2006/main" xmlns:w14="http://schemas.microsoft.com/office/word/2010/wordml" xmlns:w15="http://schemas.microsoft.com/office/word/2012/wordml" xmlns:w16se="http://schemas.microsoft.com/office/word/2015/wordml/symex" xmlns:wpg="http://schemas.microsoft.com/office/word/2010/wordprocessingGroup" xmlns:wpi="http://schemas.microsoft.com/office/word/2010/wordprocessingInk" xmlns:wne="http://schemas.microsoft.com/office/word/2006/wordml" xmlns:wps="http://schemas.microsoft.com/office/word/2010/wordprocessingShape" mc:Ignorable="w14 w15 w16se wp14">
   <w:body>
     <w:p>
+      <w:proofErr w:type="spellStart"/>
       <w:r>
         <w:t>Q</w:t>
       </w:r>
@@ -10,7 +11,14 @@
         <w:rPr>
           <w:rFonts w:hint="eastAsia"/>
         </w:rPr>
-        <w:t xml:space="preserve">unatiwise </w:t>
+        <w:t>unatiwise</w:t>
+      </w:r>
+      <w:proofErr w:type="spellEnd"/>
+      <w:r>
+        <w:rPr>
+          <w:rFonts w:hint="eastAsia"/>
+        </w:rPr>
+        <w:t xml:space="preserve"> </w:t>
       </w:r>
       <w:r>
         <w:t>-&gt; csv</w:t>
@@ -25,7 +33,21 @@
         <w:rPr>
           <w:rFonts w:hint="eastAsia"/>
         </w:rPr>
-        <w:t xml:space="preserve">가 아닌 timeseries에서 </w:t>
+        <w:t xml:space="preserve">가 아닌 </w:t>
+      </w:r>
+      <w:proofErr w:type="spellStart"/>
+      <w:r>
+        <w:rPr>
+          <w:rFonts w:hint="eastAsia"/>
+        </w:rPr>
+        <w:t>timeseries</w:t>
+      </w:r>
+      <w:proofErr w:type="spellEnd"/>
+      <w:r>
+        <w:rPr>
+          <w:rFonts w:hint="eastAsia"/>
+        </w:rPr>
+        <w:t xml:space="preserve">에서 </w:t>
       </w:r>
       <w:r>
         <w:t xml:space="preserve">row column </w:t>
@@ -63,96 +85,289 @@
         <w:rPr>
           <w:rFonts w:hint="eastAsia"/>
         </w:rPr>
-        <w:t>items는 따로 받아야 한다.</w:t>
-      </w:r>
-      <w:r>
-        <w:t>(????</w:t>
-      </w:r>
-      <w:r>
-        <w:rPr>
-          <w:rFonts w:hint="eastAsia"/>
-        </w:rPr>
-        <w:t xml:space="preserve"> 왜?</w:t>
-      </w:r>
-      <w:r>
-        <w:t>?)</w:t>
+        <w:t>items는 따로 받아야 한다</w:t>
+      </w:r>
+      <w:proofErr w:type="gramStart"/>
+      <w:r>
+        <w:rPr>
+          <w:rFonts w:hint="eastAsia"/>
+        </w:rPr>
+        <w:t>.</w:t>
+      </w:r>
+      <w:r>
+        <w:t>(</w:t>
+      </w:r>
+      <w:proofErr w:type="gramEnd"/>
+      <w:r>
+        <w:t>????</w:t>
+      </w:r>
+      <w:r>
+        <w:rPr>
+          <w:rFonts w:hint="eastAsia"/>
+        </w:rPr>
+        <w:t xml:space="preserve"> 왜</w:t>
+      </w:r>
+      <w:proofErr w:type="gramStart"/>
+      <w:r>
+        <w:rPr>
+          <w:rFonts w:hint="eastAsia"/>
+        </w:rPr>
+        <w:t>?</w:t>
+      </w:r>
+      <w:r>
+        <w:t>?</w:t>
+      </w:r>
+      <w:proofErr w:type="gramEnd"/>
+      <w:r>
+        <w:t>)</w:t>
+      </w:r>
+    </w:p>
+    <w:p/>
+    <w:p>
+      <w:r>
+        <w:rPr>
+          <w:rFonts w:hint="eastAsia"/>
+        </w:rPr>
+        <w:t xml:space="preserve">MySQL </w:t>
+      </w:r>
+      <w:proofErr w:type="spellStart"/>
+      <w:r>
+        <w:rPr>
+          <w:rFonts w:hint="eastAsia"/>
+        </w:rPr>
+        <w:t>WorkBench</w:t>
+      </w:r>
+      <w:proofErr w:type="spellEnd"/>
+      <w:r>
+        <w:rPr>
+          <w:rFonts w:hint="eastAsia"/>
+        </w:rPr>
+        <w:t xml:space="preserve">에서 </w:t>
+      </w:r>
+      <w:r>
+        <w:t>Table</w:t>
+      </w:r>
+      <w:r>
+        <w:rPr>
+          <w:rFonts w:hint="eastAsia"/>
+        </w:rPr>
+        <w:t>을 만들어주고(</w:t>
+      </w:r>
+      <w:proofErr w:type="spellStart"/>
+      <w:r>
+        <w:t>NaN</w:t>
+      </w:r>
+      <w:proofErr w:type="spellEnd"/>
+      <w:r>
+        <w:t xml:space="preserve"> </w:t>
+      </w:r>
+      <w:r>
+        <w:rPr>
+          <w:rFonts w:hint="eastAsia"/>
+        </w:rPr>
+        <w:t xml:space="preserve">때문에 </w:t>
+      </w:r>
+      <w:r>
+        <w:t>VARCHAR</w:t>
+      </w:r>
+      <w:r>
+        <w:rPr>
+          <w:rFonts w:hint="eastAsia"/>
+        </w:rPr>
+        <w:t xml:space="preserve">로 만들었는데 좀더 </w:t>
+      </w:r>
+      <w:proofErr w:type="spellStart"/>
+      <w:r>
+        <w:rPr>
+          <w:rFonts w:hint="eastAsia"/>
+        </w:rPr>
+        <w:t>공부해볼것</w:t>
+      </w:r>
+      <w:proofErr w:type="spellEnd"/>
+      <w:r>
+        <w:rPr>
+          <w:rFonts w:hint="eastAsia"/>
+        </w:rPr>
+        <w:t xml:space="preserve">), 위에서 만든 </w:t>
+      </w:r>
+      <w:r>
+        <w:t>CSV</w:t>
+      </w:r>
+      <w:r>
+        <w:rPr>
+          <w:rFonts w:hint="eastAsia"/>
+        </w:rPr>
+        <w:t xml:space="preserve">에서 </w:t>
+      </w:r>
+      <w:r>
+        <w:t>Column</w:t>
+      </w:r>
+      <w:r>
+        <w:rPr>
+          <w:rFonts w:hint="eastAsia"/>
+        </w:rPr>
+        <w:t xml:space="preserve">명을 지우고 첫 줄부터 </w:t>
+      </w:r>
+      <w:r>
+        <w:t>data</w:t>
+      </w:r>
+      <w:r>
+        <w:rPr>
+          <w:rFonts w:hint="eastAsia"/>
+        </w:rPr>
+        <w:t xml:space="preserve">가 나오도록 한 다음 </w:t>
+      </w:r>
+      <w:r>
+        <w:t>import</w:t>
+      </w:r>
+      <w:r>
+        <w:rPr>
+          <w:rFonts w:hint="eastAsia"/>
+        </w:rPr>
+        <w:t>하면된다. 상당히 오래 걸린다.</w:t>
+      </w:r>
+    </w:p>
+    <w:p/>
+    <w:p>
+      <w:r>
+        <w:t>O</w:t>
+      </w:r>
+      <w:r>
+        <w:rPr>
+          <w:rFonts w:hint="eastAsia"/>
+        </w:rPr>
+        <w:t xml:space="preserve">racle에 </w:t>
+      </w:r>
+      <w:r>
+        <w:t xml:space="preserve">csv </w:t>
+      </w:r>
+      <w:proofErr w:type="spellStart"/>
+      <w:r>
+        <w:rPr>
+          <w:rFonts w:hint="eastAsia"/>
+        </w:rPr>
+        <w:t>넣을때는</w:t>
+      </w:r>
+      <w:proofErr w:type="spellEnd"/>
+      <w:r>
+        <w:rPr>
+          <w:rFonts w:hint="eastAsia"/>
+        </w:rPr>
+        <w:t xml:space="preserve"> </w:t>
+      </w:r>
+      <w:r>
+        <w:t xml:space="preserve">column index </w:t>
+      </w:r>
+      <w:proofErr w:type="spellStart"/>
+      <w:r>
+        <w:rPr>
+          <w:rFonts w:hint="eastAsia"/>
+        </w:rPr>
+        <w:t>살아있어야함</w:t>
+      </w:r>
+      <w:proofErr w:type="spellEnd"/>
+      <w:r>
+        <w:rPr>
+          <w:rFonts w:hint="eastAsia"/>
+        </w:rPr>
+        <w:t>.</w:t>
+      </w:r>
+      <w:r>
+        <w:t xml:space="preserve"> </w:t>
+      </w:r>
+      <w:r>
+        <w:rPr>
+          <w:rFonts w:hint="eastAsia"/>
+        </w:rPr>
+        <w:t xml:space="preserve">첫 </w:t>
+      </w:r>
+      <w:r>
+        <w:t>row</w:t>
+      </w:r>
+      <w:r>
+        <w:rPr>
+          <w:rFonts w:hint="eastAsia"/>
+        </w:rPr>
+        <w:t>에 꼭</w:t>
+      </w:r>
+      <w:proofErr w:type="gramStart"/>
+      <w:r>
+        <w:rPr>
+          <w:rFonts w:hint="eastAsia"/>
+        </w:rPr>
+        <w:t>!</w:t>
+      </w:r>
+      <w:r>
+        <w:t>!</w:t>
+      </w:r>
+      <w:proofErr w:type="gramEnd"/>
+    </w:p>
+    <w:p>
+      <w:pPr>
+        <w:rPr>
+          <w:rFonts w:hint="eastAsia"/>
+        </w:rPr>
+      </w:pPr>
+      <w:r>
+        <w:rPr>
+          <w:rFonts w:hint="eastAsia"/>
+        </w:rPr>
+        <w:t xml:space="preserve">그리고 처음에 </w:t>
+      </w:r>
+      <w:r>
+        <w:t xml:space="preserve">time series </w:t>
+      </w:r>
+      <w:proofErr w:type="spellStart"/>
+      <w:r>
+        <w:rPr>
+          <w:rFonts w:hint="eastAsia"/>
+        </w:rPr>
+        <w:t>받았을때</w:t>
+      </w:r>
+      <w:proofErr w:type="spellEnd"/>
+      <w:r>
+        <w:rPr>
+          <w:rFonts w:hint="eastAsia"/>
+        </w:rPr>
+        <w:t xml:space="preserve"> 빈칸이 있으면 </w:t>
+      </w:r>
+      <w:proofErr w:type="spellStart"/>
+      <w:r>
+        <w:rPr>
+          <w:rFonts w:hint="eastAsia"/>
+        </w:rPr>
+        <w:t>안되서</w:t>
+      </w:r>
+      <w:proofErr w:type="spellEnd"/>
+      <w:r>
+        <w:rPr>
+          <w:rFonts w:hint="eastAsia"/>
+        </w:rPr>
+        <w:t xml:space="preserve"> 빈칸에 고의적으로 </w:t>
+      </w:r>
+      <w:proofErr w:type="spellStart"/>
+      <w:r>
+        <w:t>NaN</w:t>
+      </w:r>
+      <w:proofErr w:type="spellEnd"/>
+      <w:r>
+        <w:rPr>
+          <w:rFonts w:hint="eastAsia"/>
+        </w:rPr>
+        <w:t>을 넣고,</w:t>
+      </w:r>
+      <w:r>
+        <w:t xml:space="preserve"> csv</w:t>
+      </w:r>
+      <w:r>
+        <w:rPr>
+          <w:rFonts w:hint="eastAsia"/>
+        </w:rPr>
+        <w:t>로 변환한 다음에 빈칸으로 처리해줘야함</w:t>
       </w:r>
       <w:bookmarkStart w:id="0" w:name="_GoBack"/>
       <w:bookmarkEnd w:id="0"/>
     </w:p>
-    <w:p/>
-    <w:p>
-      <w:r>
-        <w:rPr>
-          <w:rFonts w:hint="eastAsia"/>
-        </w:rPr>
-        <w:t xml:space="preserve">MySQL WorkBench에서 </w:t>
-      </w:r>
-      <w:r>
-        <w:t>Table</w:t>
-      </w:r>
-      <w:r>
-        <w:rPr>
-          <w:rFonts w:hint="eastAsia"/>
-        </w:rPr>
-        <w:t>을 만들어주고(</w:t>
-      </w:r>
-      <w:r>
-        <w:t xml:space="preserve">NaN </w:t>
-      </w:r>
-      <w:r>
-        <w:rPr>
-          <w:rFonts w:hint="eastAsia"/>
-        </w:rPr>
-        <w:t xml:space="preserve">때문에 </w:t>
-      </w:r>
-      <w:r>
-        <w:t>VARCHAR</w:t>
-      </w:r>
-      <w:r>
-        <w:rPr>
-          <w:rFonts w:hint="eastAsia"/>
-        </w:rPr>
-        <w:t xml:space="preserve">로 만들었는데 좀더 공부해볼것), 위에서 만든 </w:t>
-      </w:r>
-      <w:r>
-        <w:t>CSV</w:t>
-      </w:r>
-      <w:r>
-        <w:rPr>
-          <w:rFonts w:hint="eastAsia"/>
-        </w:rPr>
-        <w:t xml:space="preserve">에서 </w:t>
-      </w:r>
-      <w:r>
-        <w:t>Column</w:t>
-      </w:r>
-      <w:r>
-        <w:rPr>
-          <w:rFonts w:hint="eastAsia"/>
-        </w:rPr>
-        <w:t xml:space="preserve">명을 지우고 첫 줄부터 </w:t>
-      </w:r>
-      <w:r>
-        <w:t>data</w:t>
-      </w:r>
-      <w:r>
-        <w:rPr>
-          <w:rFonts w:hint="eastAsia"/>
-        </w:rPr>
-        <w:t xml:space="preserve">가 나오도록 한 다음 </w:t>
-      </w:r>
-      <w:r>
-        <w:t>import</w:t>
-      </w:r>
-      <w:r>
-        <w:rPr>
-          <w:rFonts w:hint="eastAsia"/>
-        </w:rPr>
-        <w:t>하면된다. 상당히 오래 걸린다.</w:t>
-      </w:r>
-    </w:p>
-    <w:p/>
     <w:sectPr>
       <w:headerReference w:type="even" r:id="rId6"/>
       <w:headerReference w:type="default" r:id="rId7"/>

</xml_diff>